<commit_message>
Written Diatonic Harmonica class
</commit_message>
<xml_diff>
--- a/documents/Instruments.docx
+++ b/documents/Instruments.docx
@@ -30,51 +30,145 @@
         <w:rPr>
           <w:lang w:val="en-US"/>
         </w:rPr>
-        <w:t>I want to support most types of Harmonicas ; Diatonic, Chromatic and Tremolo with a few odd exceptions, e.g. stacked tremolo harmonicas.</w:t>
-      </w:r>
-    </w:p>
-    <w:p>
-      <w:pPr>
-        <w:rPr>
-          <w:lang w:val="en-US"/>
-        </w:rPr>
-      </w:pPr>
-      <w:r>
-        <w:rPr>
-          <w:lang w:val="en-US"/>
-        </w:rPr>
-        <w:t>As such , a harmonica is defined as something having a fixed number of holes, which produce a tone on blow or on draw, both optionally, and which can also be bent, and may optionally have a button which raises each tone a single semitone.</w:t>
-      </w:r>
-    </w:p>
-    <w:p>
-      <w:pPr>
-        <w:rPr>
-          <w:lang w:val="en-US"/>
-        </w:rPr>
-      </w:pPr>
-      <w:r>
-        <w:rPr>
-          <w:lang w:val="en-US"/>
-        </w:rPr>
-        <w:t>Initially these are designed using a Python class, named after the Harmonica. (e.g. class DiatonicHarmonica). It has methods getHoleCount() getBlowNote() getDrawNote()</w:t>
-      </w:r>
-      <w:r>
-        <w:rPr>
-          <w:lang w:val="en-US"/>
-        </w:rPr>
-        <w:t>,getHighestBend()</w:t>
-      </w:r>
-      <w:r>
-        <w:rPr>
-          <w:lang w:val="en-US"/>
-        </w:rPr>
-        <w:t xml:space="preserve"> hasChromaticButton(). Note values are None, if no note is produced (e.g. Tremolo Harmonica) or an integer which is an offset from C4 (e.g. C4 == 1). hasChromaticBoolean() returns a Boolean.</w:t>
-      </w:r>
-      <w:r>
-        <w:rPr>
-          <w:lang w:val="en-US"/>
-        </w:rPr>
-        <w:t xml:space="preserve"> getHighestBend() returns the furthest bend possible in +/- semitones (or 0 for no bend).</w:t>
+        <w:t xml:space="preserve">I want to support most types of </w:t>
+      </w:r>
+      <w:proofErr w:type="gramStart"/>
+      <w:r>
+        <w:rPr>
+          <w:lang w:val="en-US"/>
+        </w:rPr>
+        <w:t>Harmonicas ;</w:t>
+      </w:r>
+      <w:proofErr w:type="gramEnd"/>
+      <w:r>
+        <w:rPr>
+          <w:lang w:val="en-US"/>
+        </w:rPr>
+        <w:t xml:space="preserve"> Diatonic, Chromatic and Tremolo with a few odd exceptions, e.g. stacked tremolo harmonicas.</w:t>
+      </w:r>
+    </w:p>
+    <w:p>
+      <w:pPr>
+        <w:rPr>
+          <w:lang w:val="en-US"/>
+        </w:rPr>
+      </w:pPr>
+      <w:r>
+        <w:rPr>
+          <w:lang w:val="en-US"/>
+        </w:rPr>
+        <w:t xml:space="preserve">As </w:t>
+      </w:r>
+      <w:proofErr w:type="gramStart"/>
+      <w:r>
+        <w:rPr>
+          <w:lang w:val="en-US"/>
+        </w:rPr>
+        <w:t>such ,</w:t>
+      </w:r>
+      <w:proofErr w:type="gramEnd"/>
+      <w:r>
+        <w:rPr>
+          <w:lang w:val="en-US"/>
+        </w:rPr>
+        <w:t xml:space="preserve"> a harmonica is defined as something having a fixed number of holes, which produce a tone on blow or on draw, both optionally, and which can also be bent, and may optionally have a button which raises each tone a single semitone.</w:t>
+      </w:r>
+    </w:p>
+    <w:p>
+      <w:pPr>
+        <w:rPr>
+          <w:lang w:val="en-US"/>
+        </w:rPr>
+      </w:pPr>
+      <w:r>
+        <w:rPr>
+          <w:lang w:val="en-US"/>
+        </w:rPr>
+        <w:t xml:space="preserve">Initially these are designed using a Python class, named after the Harmonica. (e.g. class </w:t>
+      </w:r>
+      <w:proofErr w:type="spellStart"/>
+      <w:r>
+        <w:rPr>
+          <w:lang w:val="en-US"/>
+        </w:rPr>
+        <w:t>DiatonicHarmonica</w:t>
+      </w:r>
+      <w:proofErr w:type="spellEnd"/>
+      <w:r>
+        <w:rPr>
+          <w:lang w:val="en-US"/>
+        </w:rPr>
+        <w:t xml:space="preserve">). It has methods </w:t>
+      </w:r>
+      <w:proofErr w:type="spellStart"/>
+      <w:proofErr w:type="gramStart"/>
+      <w:r>
+        <w:rPr>
+          <w:lang w:val="en-US"/>
+        </w:rPr>
+        <w:t>getHoleCount</w:t>
+      </w:r>
+      <w:proofErr w:type="spellEnd"/>
+      <w:r>
+        <w:rPr>
+          <w:lang w:val="en-US"/>
+        </w:rPr>
+        <w:t>(</w:t>
+      </w:r>
+      <w:proofErr w:type="gramEnd"/>
+      <w:r>
+        <w:rPr>
+          <w:lang w:val="en-US"/>
+        </w:rPr>
+        <w:t xml:space="preserve">) </w:t>
+      </w:r>
+      <w:proofErr w:type="spellStart"/>
+      <w:r>
+        <w:rPr>
+          <w:lang w:val="en-US"/>
+        </w:rPr>
+        <w:t>getBlowNote</w:t>
+      </w:r>
+      <w:proofErr w:type="spellEnd"/>
+      <w:r>
+        <w:rPr>
+          <w:lang w:val="en-US"/>
+        </w:rPr>
+        <w:t xml:space="preserve">() </w:t>
+      </w:r>
+      <w:proofErr w:type="spellStart"/>
+      <w:r>
+        <w:rPr>
+          <w:lang w:val="en-US"/>
+        </w:rPr>
+        <w:t>getDrawNote</w:t>
+      </w:r>
+      <w:proofErr w:type="spellEnd"/>
+      <w:r>
+        <w:rPr>
+          <w:lang w:val="en-US"/>
+        </w:rPr>
+        <w:t>()</w:t>
+      </w:r>
+      <w:r>
+        <w:rPr>
+          <w:lang w:val="en-US"/>
+        </w:rPr>
+        <w:t>,</w:t>
+      </w:r>
+      <w:proofErr w:type="spellStart"/>
+      <w:r>
+        <w:rPr>
+          <w:lang w:val="en-US"/>
+        </w:rPr>
+        <w:t>getHighestBend</w:t>
+      </w:r>
+      <w:proofErr w:type="spellEnd"/>
+      <w:r>
+        <w:rPr>
+          <w:lang w:val="en-US"/>
+        </w:rPr>
+        <w:t>()</w:t>
       </w:r>
       <w:r>
         <w:rPr>
@@ -82,6 +176,76 @@
         </w:rPr>
         <w:t xml:space="preserve"> </w:t>
       </w:r>
+      <w:proofErr w:type="spellStart"/>
+      <w:r>
+        <w:rPr>
+          <w:lang w:val="en-US"/>
+        </w:rPr>
+        <w:t>hasChromaticButton</w:t>
+      </w:r>
+      <w:proofErr w:type="spellEnd"/>
+      <w:r>
+        <w:rPr>
+          <w:lang w:val="en-US"/>
+        </w:rPr>
+        <w:t xml:space="preserve">(). Note values are None, if no note is produced (e.g. Tremolo Harmonica) or an integer which is an offset from C4 (e.g. C4 == 1). </w:t>
+      </w:r>
+      <w:proofErr w:type="spellStart"/>
+      <w:proofErr w:type="gramStart"/>
+      <w:r>
+        <w:rPr>
+          <w:lang w:val="en-US"/>
+        </w:rPr>
+        <w:t>hasChromaticBoolean</w:t>
+      </w:r>
+      <w:proofErr w:type="spellEnd"/>
+      <w:r>
+        <w:rPr>
+          <w:lang w:val="en-US"/>
+        </w:rPr>
+        <w:t>(</w:t>
+      </w:r>
+      <w:proofErr w:type="gramEnd"/>
+      <w:r>
+        <w:rPr>
+          <w:lang w:val="en-US"/>
+        </w:rPr>
+        <w:t>) returns a Boolean.</w:t>
+      </w:r>
+      <w:r>
+        <w:rPr>
+          <w:lang w:val="en-US"/>
+        </w:rPr>
+        <w:t xml:space="preserve"> </w:t>
+      </w:r>
+      <w:proofErr w:type="spellStart"/>
+      <w:proofErr w:type="gramStart"/>
+      <w:r>
+        <w:rPr>
+          <w:lang w:val="en-US"/>
+        </w:rPr>
+        <w:t>getHighestBend</w:t>
+      </w:r>
+      <w:proofErr w:type="spellEnd"/>
+      <w:r>
+        <w:rPr>
+          <w:lang w:val="en-US"/>
+        </w:rPr>
+        <w:t>(</w:t>
+      </w:r>
+      <w:proofErr w:type="gramEnd"/>
+      <w:r>
+        <w:rPr>
+          <w:lang w:val="en-US"/>
+        </w:rPr>
+        <w:t>) returns the furthest bend possible in +/- semitones (or 0 for no bend).</w:t>
+      </w:r>
+      <w:r>
+        <w:rPr>
+          <w:lang w:val="en-US"/>
+        </w:rPr>
+        <w:t xml:space="preserve"> </w:t>
+      </w:r>
       <w:r>
         <w:rPr>
           <w:lang w:val="en-US"/>
@@ -92,33 +256,95 @@
         <w:rPr>
           <w:lang w:val="en-US"/>
         </w:rPr>
-        <w:t xml:space="preserve"> method getName() returns the name of the Harmonica as a string.</w:t>
-      </w:r>
-    </w:p>
-    <w:p>
-      <w:pPr>
-        <w:rPr>
-          <w:lang w:val="en-US"/>
-        </w:rPr>
-      </w:pPr>
-      <w:r>
-        <w:rPr>
-          <w:lang w:val="en-US"/>
-        </w:rPr>
-        <w:t>Each constructor has an optional parameter which shifts the tuning, so the default DiatonicHarmonica would be a ‘C’, and you could produce a ‘D’ tuned Diatonic by setting this parameter to 2.</w:t>
-      </w:r>
-    </w:p>
-    <w:p>
-      <w:pPr>
-        <w:rPr>
-          <w:lang w:val="en-US"/>
-        </w:rPr>
-      </w:pPr>
-      <w:r>
-        <w:rPr>
-          <w:lang w:val="en-US"/>
-        </w:rPr>
-        <w:t>The initial DiatonicHarmonica c</w:t>
+        <w:t xml:space="preserve"> method </w:t>
+      </w:r>
+      <w:proofErr w:type="spellStart"/>
+      <w:r>
+        <w:rPr>
+          <w:lang w:val="en-US"/>
+        </w:rPr>
+        <w:t>getName</w:t>
+      </w:r>
+      <w:proofErr w:type="spellEnd"/>
+      <w:r>
+        <w:rPr>
+          <w:lang w:val="en-US"/>
+        </w:rPr>
+        <w:t>() returns the name of the Harmonica as a string</w:t>
+      </w:r>
+      <w:r>
+        <w:rPr>
+          <w:lang w:val="en-US"/>
+        </w:rPr>
+        <w:t xml:space="preserve">, </w:t>
+      </w:r>
+      <w:proofErr w:type="spellStart"/>
+      <w:r>
+        <w:rPr>
+          <w:lang w:val="en-US"/>
+        </w:rPr>
+        <w:t>getShortName</w:t>
+      </w:r>
+      <w:proofErr w:type="spellEnd"/>
+      <w:r>
+        <w:rPr>
+          <w:lang w:val="en-US"/>
+        </w:rPr>
+        <w:t>() returns a simple key.</w:t>
+      </w:r>
+    </w:p>
+    <w:p>
+      <w:pPr>
+        <w:rPr>
+          <w:lang w:val="en-US"/>
+        </w:rPr>
+      </w:pPr>
+      <w:r>
+        <w:rPr>
+          <w:lang w:val="en-US"/>
+        </w:rPr>
+        <w:t xml:space="preserve">Each constructor has an optional parameter which shifts the tuning, so the default </w:t>
+      </w:r>
+      <w:proofErr w:type="spellStart"/>
+      <w:r>
+        <w:rPr>
+          <w:lang w:val="en-US"/>
+        </w:rPr>
+        <w:t>DiatonicHarmonica</w:t>
+      </w:r>
+      <w:proofErr w:type="spellEnd"/>
+      <w:r>
+        <w:rPr>
+          <w:lang w:val="en-US"/>
+        </w:rPr>
+        <w:t xml:space="preserve"> would be a ‘C’, and you could produce a ‘D’ tuned Diatonic by setting this parameter to 2.</w:t>
+      </w:r>
+    </w:p>
+    <w:p>
+      <w:pPr>
+        <w:rPr>
+          <w:lang w:val="en-US"/>
+        </w:rPr>
+      </w:pPr>
+      <w:r>
+        <w:rPr>
+          <w:lang w:val="en-US"/>
+        </w:rPr>
+        <w:t xml:space="preserve">The initial </w:t>
+      </w:r>
+      <w:proofErr w:type="spellStart"/>
+      <w:r>
+        <w:rPr>
+          <w:lang w:val="en-US"/>
+        </w:rPr>
+        <w:t>DiatonicHarmonica</w:t>
+      </w:r>
+      <w:proofErr w:type="spellEnd"/>
+      <w:r>
+        <w:rPr>
+          <w:lang w:val="en-US"/>
+        </w:rPr>
+        <w:t xml:space="preserve"> c</w:t>
       </w:r>
       <w:r>
         <w:rPr>
@@ -126,20 +352,32 @@
         </w:rPr>
         <w:t>lass should be viewed as the current documentation status.</w:t>
       </w:r>
-      <w:bookmarkStart w:id="0" w:name="_GoBack"/>
-      <w:bookmarkEnd w:id="0"/>
-    </w:p>
-    <w:p>
-      <w:pPr>
-        <w:rPr>
-          <w:lang w:val="en-US"/>
-        </w:rPr>
-      </w:pPr>
-      <w:r>
-        <w:rPr>
-          <w:lang w:val="en-US"/>
-        </w:rPr>
-        <w:t>Each of these are subsequently analysed to ext</w:t>
+    </w:p>
+    <w:p>
+      <w:pPr>
+        <w:rPr>
+          <w:lang w:val="en-US"/>
+        </w:rPr>
+      </w:pPr>
+      <w:r>
+        <w:rPr>
+          <w:lang w:val="en-US"/>
+        </w:rPr>
+        <w:t xml:space="preserve">Each of these are subsequently </w:t>
+      </w:r>
+      <w:proofErr w:type="spellStart"/>
+      <w:r>
+        <w:rPr>
+          <w:lang w:val="en-US"/>
+        </w:rPr>
+        <w:t>analysed</w:t>
+      </w:r>
+      <w:proofErr w:type="spellEnd"/>
+      <w:r>
+        <w:rPr>
+          <w:lang w:val="en-US"/>
+        </w:rPr>
+        <w:t xml:space="preserve"> to ext</w:t>
       </w:r>
       <w:r>
         <w:rPr>
@@ -196,7 +434,7 @@
                     </pic:cNvPicPr>
                   </pic:nvPicPr>
                   <pic:blipFill>
-                    <a:blip r:embed="rId4">
+                    <a:blip r:embed="rId5">
                       <a:extLst>
                         <a:ext uri="{28A0092B-C50C-407E-A947-70E740481C1C}">
                           <a14:useLocalDpi xmlns:a14="http://schemas.microsoft.com/office/drawing/2010/main" val="0"/>
@@ -241,6 +479,369 @@
           <w:lang w:val="en-US"/>
         </w:rPr>
       </w:pPr>
+      <w:r>
+        <w:rPr>
+          <w:lang w:val="en-US"/>
+        </w:rPr>
+        <w:lastRenderedPageBreak/>
+        <w:t xml:space="preserve">Instrument data is stored in text </w:t>
+      </w:r>
+      <w:proofErr w:type="gramStart"/>
+      <w:r>
+        <w:rPr>
+          <w:lang w:val="en-US"/>
+        </w:rPr>
+        <w:t>format, and</w:t>
+      </w:r>
+      <w:proofErr w:type="gramEnd"/>
+      <w:r>
+        <w:rPr>
+          <w:lang w:val="en-US"/>
+        </w:rPr>
+        <w:t xml:space="preserve"> can be </w:t>
+      </w:r>
+      <w:proofErr w:type="spellStart"/>
+      <w:r>
+        <w:rPr>
+          <w:lang w:val="en-US"/>
+        </w:rPr>
+        <w:t>analysed</w:t>
+      </w:r>
+      <w:proofErr w:type="spellEnd"/>
+      <w:r>
+        <w:rPr>
+          <w:lang w:val="en-US"/>
+        </w:rPr>
+        <w:t xml:space="preserve"> by Python or </w:t>
+      </w:r>
+      <w:proofErr w:type="spellStart"/>
+      <w:r>
+        <w:rPr>
+          <w:lang w:val="en-US"/>
+        </w:rPr>
+        <w:t>Javascript</w:t>
+      </w:r>
+      <w:proofErr w:type="spellEnd"/>
+      <w:r>
+        <w:rPr>
+          <w:lang w:val="en-US"/>
+        </w:rPr>
+        <w:t>.</w:t>
+      </w:r>
+    </w:p>
+    <w:p>
+      <w:pPr>
+        <w:rPr>
+          <w:lang w:val="en-US"/>
+        </w:rPr>
+      </w:pPr>
+      <w:r>
+        <w:rPr>
+          <w:lang w:val="en-US"/>
+        </w:rPr>
+        <w:t>The main part is separated by semicolons as follows</w:t>
+      </w:r>
+    </w:p>
+    <w:p>
+      <w:pPr>
+        <w:jc w:val="center"/>
+        <w:rPr>
+          <w:i/>
+          <w:lang w:val="en-US"/>
+        </w:rPr>
+      </w:pPr>
+      <w:r>
+        <w:rPr>
+          <w:i/>
+          <w:lang w:val="en-US"/>
+        </w:rPr>
+        <w:t>&lt;short key name</w:t>
+      </w:r>
+      <w:proofErr w:type="gramStart"/>
+      <w:r>
+        <w:rPr>
+          <w:i/>
+          <w:lang w:val="en-US"/>
+        </w:rPr>
+        <w:t>&gt; ;</w:t>
+      </w:r>
+      <w:proofErr w:type="gramEnd"/>
+      <w:r>
+        <w:rPr>
+          <w:i/>
+          <w:lang w:val="en-US"/>
+        </w:rPr>
+        <w:t xml:space="preserve"> &lt;long name&gt; ; &lt;number of holes&gt; ; </w:t>
+      </w:r>
+    </w:p>
+    <w:p>
+      <w:pPr>
+        <w:jc w:val="center"/>
+        <w:rPr>
+          <w:i/>
+          <w:lang w:val="en-US"/>
+        </w:rPr>
+      </w:pPr>
+      <w:r>
+        <w:rPr>
+          <w:i/>
+          <w:lang w:val="en-US"/>
+        </w:rPr>
+        <w:t>&lt;chromatic Button&gt; (Y or N</w:t>
+      </w:r>
+      <w:proofErr w:type="gramStart"/>
+      <w:r>
+        <w:rPr>
+          <w:i/>
+          <w:lang w:val="en-US"/>
+        </w:rPr>
+        <w:t>) ;</w:t>
+      </w:r>
+      <w:proofErr w:type="gramEnd"/>
+      <w:r>
+        <w:rPr>
+          <w:i/>
+          <w:lang w:val="en-US"/>
+        </w:rPr>
+        <w:t xml:space="preserve"> &lt;playable notes&gt;</w:t>
+      </w:r>
+    </w:p>
+    <w:p>
+      <w:pPr>
+        <w:rPr>
+          <w:lang w:val="en-US"/>
+        </w:rPr>
+      </w:pPr>
+      <w:r>
+        <w:rPr>
+          <w:lang w:val="en-US"/>
+        </w:rPr>
+        <w:t>The &lt;playable notes&gt; section is separated by commas and consists of pairs of &lt;</w:t>
+      </w:r>
+      <w:proofErr w:type="spellStart"/>
+      <w:r>
+        <w:rPr>
+          <w:lang w:val="en-US"/>
+        </w:rPr>
+        <w:t>noteid</w:t>
+      </w:r>
+      <w:proofErr w:type="spellEnd"/>
+      <w:r>
+        <w:rPr>
+          <w:lang w:val="en-US"/>
+        </w:rPr>
+        <w:t>&gt; = &lt;production&gt;</w:t>
+      </w:r>
+    </w:p>
+    <w:p>
+      <w:pPr>
+        <w:rPr>
+          <w:lang w:val="en-US"/>
+        </w:rPr>
+      </w:pPr>
+      <w:proofErr w:type="gramStart"/>
+      <w:r>
+        <w:rPr>
+          <w:lang w:val="en-US"/>
+        </w:rPr>
+        <w:t>So</w:t>
+      </w:r>
+      <w:proofErr w:type="gramEnd"/>
+      <w:r>
+        <w:rPr>
+          <w:lang w:val="en-US"/>
+        </w:rPr>
+        <w:t xml:space="preserve"> to produce F# (draw bend hole 2 once) it would be</w:t>
+      </w:r>
+    </w:p>
+    <w:p>
+      <w:pPr>
+        <w:jc w:val="center"/>
+        <w:rPr>
+          <w:lang w:val="en-US"/>
+        </w:rPr>
+      </w:pPr>
+      <w:r>
+        <w:rPr>
+          <w:lang w:val="en-US"/>
+        </w:rPr>
+        <w:t>7=-2b</w:t>
+      </w:r>
+    </w:p>
+    <w:p>
+      <w:pPr>
+        <w:pStyle w:val="ListParagraph"/>
+        <w:numPr>
+          <w:ilvl w:val="0"/>
+          <w:numId w:val="1"/>
+        </w:numPr>
+        <w:rPr>
+          <w:lang w:val="en-US"/>
+        </w:rPr>
+      </w:pPr>
+      <w:r>
+        <w:rPr>
+          <w:b/>
+          <w:lang w:val="en-US"/>
+        </w:rPr>
+        <w:t>7</w:t>
+      </w:r>
+      <w:r>
+        <w:rPr>
+          <w:lang w:val="en-US"/>
+        </w:rPr>
+        <w:t xml:space="preserve"> is the note number</w:t>
+      </w:r>
+    </w:p>
+    <w:p>
+      <w:pPr>
+        <w:pStyle w:val="ListParagraph"/>
+        <w:numPr>
+          <w:ilvl w:val="0"/>
+          <w:numId w:val="1"/>
+        </w:numPr>
+        <w:rPr>
+          <w:lang w:val="en-US"/>
+        </w:rPr>
+      </w:pPr>
+      <w:r>
+        <w:rPr>
+          <w:lang w:val="en-US"/>
+        </w:rPr>
+        <w:t>-</w:t>
+      </w:r>
+      <w:r>
+        <w:rPr>
+          <w:lang w:val="en-US"/>
+        </w:rPr>
+        <w:t xml:space="preserve"> is for drawing (nothing for blowing)</w:t>
+      </w:r>
+    </w:p>
+    <w:p>
+      <w:pPr>
+        <w:pStyle w:val="ListParagraph"/>
+        <w:numPr>
+          <w:ilvl w:val="0"/>
+          <w:numId w:val="1"/>
+        </w:numPr>
+        <w:rPr>
+          <w:lang w:val="en-US"/>
+        </w:rPr>
+      </w:pPr>
+      <w:r>
+        <w:rPr>
+          <w:b/>
+          <w:lang w:val="en-US"/>
+        </w:rPr>
+        <w:t>2</w:t>
+      </w:r>
+      <w:r>
+        <w:rPr>
+          <w:lang w:val="en-US"/>
+        </w:rPr>
+        <w:t xml:space="preserve"> is the hole number</w:t>
+      </w:r>
+    </w:p>
+    <w:p>
+      <w:pPr>
+        <w:pStyle w:val="ListParagraph"/>
+        <w:numPr>
+          <w:ilvl w:val="0"/>
+          <w:numId w:val="1"/>
+        </w:numPr>
+        <w:rPr>
+          <w:lang w:val="en-US"/>
+        </w:rPr>
+      </w:pPr>
+      <w:r>
+        <w:rPr>
+          <w:b/>
+          <w:lang w:val="en-US"/>
+        </w:rPr>
+        <w:t>b</w:t>
+      </w:r>
+      <w:r>
+        <w:rPr>
+          <w:lang w:val="en-US"/>
+        </w:rPr>
+        <w:t xml:space="preserve"> is for bend one step</w:t>
+      </w:r>
+    </w:p>
+    <w:p>
+      <w:pPr>
+        <w:rPr>
+          <w:lang w:val="en-US"/>
+        </w:rPr>
+      </w:pPr>
+      <w:r>
+        <w:rPr>
+          <w:lang w:val="en-US"/>
+        </w:rPr>
+        <w:t>This gives you a single long string. All of these are reformatted into a JSON/Python format</w:t>
+      </w:r>
+    </w:p>
+    <w:p>
+      <w:pPr>
+        <w:rPr>
+          <w:lang w:val="en-US"/>
+        </w:rPr>
+      </w:pPr>
+      <w:r>
+        <w:rPr>
+          <w:lang w:val="en-US"/>
+        </w:rPr>
+        <w:t>{</w:t>
+      </w:r>
+    </w:p>
+    <w:p>
+      <w:pPr>
+        <w:rPr>
+          <w:lang w:val="en-US"/>
+        </w:rPr>
+      </w:pPr>
+      <w:r>
+        <w:rPr>
+          <w:lang w:val="en-US"/>
+        </w:rPr>
+        <w:tab/>
+        <w:t>“key</w:t>
+      </w:r>
+      <w:proofErr w:type="gramStart"/>
+      <w:r>
+        <w:rPr>
+          <w:lang w:val="en-US"/>
+        </w:rPr>
+        <w:t>” :</w:t>
+      </w:r>
+      <w:proofErr w:type="gramEnd"/>
+      <w:r>
+        <w:rPr>
+          <w:lang w:val="en-US"/>
+        </w:rPr>
+        <w:t xml:space="preserve"> “text”,</w:t>
+      </w:r>
+    </w:p>
+    <w:p>
+      <w:pPr>
+        <w:rPr>
+          <w:lang w:val="en-US"/>
+        </w:rPr>
+      </w:pPr>
+      <w:r>
+        <w:rPr>
+          <w:lang w:val="en-US"/>
+        </w:rPr>
+        <w:t>}</w:t>
+      </w:r>
+    </w:p>
+    <w:p>
+      <w:pPr>
+        <w:rPr>
+          <w:lang w:val="en-US"/>
+        </w:rPr>
+      </w:pPr>
+      <w:bookmarkStart w:id="0" w:name="_GoBack"/>
+      <w:bookmarkEnd w:id="0"/>
     </w:p>
     <w:sectPr>
       <w:pgSz w:w="11906" w:h="16838"/>
@@ -250,6 +851,127 @@
     </w:sectPr>
   </w:body>
 </w:document>
+</file>
+
+<file path=word/numbering.xml><?xml version="1.0" encoding="utf-8"?>
+<w:numbering xmlns:wpc="http://schemas.microsoft.com/office/word/2010/wordprocessingCanvas" xmlns:cx="http://schemas.microsoft.com/office/drawing/2014/chartex" xmlns:cx1="http://schemas.microsoft.com/office/drawing/2015/9/8/chartex" xmlns:cx2="http://schemas.microsoft.com/office/drawing/2015/10/21/chartex" xmlns:cx3="http://schemas.microsoft.com/office/drawing/2016/5/9/chartex" xmlns:cx4="http://schemas.microsoft.com/office/drawing/2016/5/10/chartex" xmlns:cx5="http://schemas.microsoft.com/office/drawing/2016/5/11/chartex" xmlns:cx6="http://schemas.microsoft.com/office/drawing/2016/5/12/chartex" xmlns:cx7="http://schemas.microsoft.com/office/drawing/2016/5/13/chartex" xmlns:cx8="http://schemas.microsoft.com/office/drawing/2016/5/14/chartex" xmlns:mc="http://schemas.openxmlformats.org/markup-compatibility/2006" xmlns:aink="http://schemas.microsoft.com/office/drawing/2016/ink" xmlns:am3d="http://schemas.microsoft.com/office/drawing/2017/model3d" xmlns:o="urn:schemas-microsoft-com:office:office" xmlns:r="http://schemas.openxmlformats.org/officeDocument/2006/relationships" xmlns:m="http://schemas.openxmlformats.org/officeDocument/2006/math" xmlns:v="urn:schemas-microsoft-com:vml" xmlns:wp14="http://schemas.microsoft.com/office/word/2010/wordprocessingDrawing" xmlns:wp="http://schemas.openxmlformats.org/drawingml/2006/wordprocessingDrawing" xmlns:w10="urn:schemas-microsoft-com:office:word" xmlns:w="http://schemas.openxmlformats.org/wordprocessingml/2006/main" xmlns:w14="http://schemas.microsoft.com/office/word/2010/wordml" xmlns:w15="http://schemas.microsoft.com/office/word/2012/wordml" xmlns:w16cid="http://schemas.microsoft.com/office/word/2016/wordml/cid" xmlns:w16se="http://schemas.microsoft.com/office/word/2015/wordml/symex" xmlns:wpg="http://schemas.microsoft.com/office/word/2010/wordprocessingGroup" xmlns:wpi="http://schemas.microsoft.com/office/word/2010/wordprocessingInk" xmlns:wne="http://schemas.microsoft.com/office/word/2006/wordml" xmlns:wps="http://schemas.microsoft.com/office/word/2010/wordprocessingShape" mc:Ignorable="w14 w15 w16se w16cid wp14">
+  <w:abstractNum w:abstractNumId="0" w15:restartNumberingAfterBreak="0">
+    <w:nsid w:val="5E2D1EAA"/>
+    <w:multiLevelType w:val="hybridMultilevel"/>
+    <w:tmpl w:val="C6A89BAA"/>
+    <w:lvl w:ilvl="0" w:tplc="08090001">
+      <w:start w:val="1"/>
+      <w:numFmt w:val="bullet"/>
+      <w:lvlText w:val=""/>
+      <w:lvlJc w:val="left"/>
+      <w:pPr>
+        <w:ind w:left="720" w:hanging="360"/>
+      </w:pPr>
+      <w:rPr>
+        <w:rFonts w:ascii="Symbol" w:hAnsi="Symbol" w:hint="default"/>
+      </w:rPr>
+    </w:lvl>
+    <w:lvl w:ilvl="1" w:tplc="5C2C61DA">
+      <w:start w:val="7"/>
+      <w:numFmt w:val="bullet"/>
+      <w:lvlText w:val="-"/>
+      <w:lvlJc w:val="left"/>
+      <w:pPr>
+        <w:ind w:left="1440" w:hanging="360"/>
+      </w:pPr>
+      <w:rPr>
+        <w:rFonts w:ascii="Calibri" w:eastAsiaTheme="minorHAnsi" w:hAnsi="Calibri" w:cs="Calibri" w:hint="default"/>
+      </w:rPr>
+    </w:lvl>
+    <w:lvl w:ilvl="2" w:tplc="08090005" w:tentative="1">
+      <w:start w:val="1"/>
+      <w:numFmt w:val="bullet"/>
+      <w:lvlText w:val=""/>
+      <w:lvlJc w:val="left"/>
+      <w:pPr>
+        <w:ind w:left="2160" w:hanging="360"/>
+      </w:pPr>
+      <w:rPr>
+        <w:rFonts w:ascii="Wingdings" w:hAnsi="Wingdings" w:hint="default"/>
+      </w:rPr>
+    </w:lvl>
+    <w:lvl w:ilvl="3" w:tplc="08090001" w:tentative="1">
+      <w:start w:val="1"/>
+      <w:numFmt w:val="bullet"/>
+      <w:lvlText w:val=""/>
+      <w:lvlJc w:val="left"/>
+      <w:pPr>
+        <w:ind w:left="2880" w:hanging="360"/>
+      </w:pPr>
+      <w:rPr>
+        <w:rFonts w:ascii="Symbol" w:hAnsi="Symbol" w:hint="default"/>
+      </w:rPr>
+    </w:lvl>
+    <w:lvl w:ilvl="4" w:tplc="08090003" w:tentative="1">
+      <w:start w:val="1"/>
+      <w:numFmt w:val="bullet"/>
+      <w:lvlText w:val="o"/>
+      <w:lvlJc w:val="left"/>
+      <w:pPr>
+        <w:ind w:left="3600" w:hanging="360"/>
+      </w:pPr>
+      <w:rPr>
+        <w:rFonts w:ascii="Courier New" w:hAnsi="Courier New" w:cs="Courier New" w:hint="default"/>
+      </w:rPr>
+    </w:lvl>
+    <w:lvl w:ilvl="5" w:tplc="08090005" w:tentative="1">
+      <w:start w:val="1"/>
+      <w:numFmt w:val="bullet"/>
+      <w:lvlText w:val=""/>
+      <w:lvlJc w:val="left"/>
+      <w:pPr>
+        <w:ind w:left="4320" w:hanging="360"/>
+      </w:pPr>
+      <w:rPr>
+        <w:rFonts w:ascii="Wingdings" w:hAnsi="Wingdings" w:hint="default"/>
+      </w:rPr>
+    </w:lvl>
+    <w:lvl w:ilvl="6" w:tplc="08090001" w:tentative="1">
+      <w:start w:val="1"/>
+      <w:numFmt w:val="bullet"/>
+      <w:lvlText w:val=""/>
+      <w:lvlJc w:val="left"/>
+      <w:pPr>
+        <w:ind w:left="5040" w:hanging="360"/>
+      </w:pPr>
+      <w:rPr>
+        <w:rFonts w:ascii="Symbol" w:hAnsi="Symbol" w:hint="default"/>
+      </w:rPr>
+    </w:lvl>
+    <w:lvl w:ilvl="7" w:tplc="08090003" w:tentative="1">
+      <w:start w:val="1"/>
+      <w:numFmt w:val="bullet"/>
+      <w:lvlText w:val="o"/>
+      <w:lvlJc w:val="left"/>
+      <w:pPr>
+        <w:ind w:left="5760" w:hanging="360"/>
+      </w:pPr>
+      <w:rPr>
+        <w:rFonts w:ascii="Courier New" w:hAnsi="Courier New" w:cs="Courier New" w:hint="default"/>
+      </w:rPr>
+    </w:lvl>
+    <w:lvl w:ilvl="8" w:tplc="08090005" w:tentative="1">
+      <w:start w:val="1"/>
+      <w:numFmt w:val="bullet"/>
+      <w:lvlText w:val=""/>
+      <w:lvlJc w:val="left"/>
+      <w:pPr>
+        <w:ind w:left="6480" w:hanging="360"/>
+      </w:pPr>
+      <w:rPr>
+        <w:rFonts w:ascii="Wingdings" w:hAnsi="Wingdings" w:hint="default"/>
+      </w:rPr>
+    </w:lvl>
+  </w:abstractNum>
+  <w:num w:numId="1">
+    <w:abstractNumId w:val="0"/>
+  </w:num>
+</w:numbering>
 </file>
 
 <file path=word/styles.xml><?xml version="1.0" encoding="utf-8"?>
@@ -677,6 +1399,17 @@
     <w:semiHidden/>
     <w:unhideWhenUsed/>
   </w:style>
+  <w:style w:type="paragraph" w:styleId="ListParagraph">
+    <w:name w:val="List Paragraph"/>
+    <w:basedOn w:val="Normal"/>
+    <w:uiPriority w:val="34"/>
+    <w:qFormat/>
+    <w:rsid w:val="0067513D"/>
+    <w:pPr>
+      <w:ind w:left="720"/>
+      <w:contextualSpacing/>
+    </w:pPr>
+  </w:style>
 </w:styles>
 </file>
 

</xml_diff>